<commit_message>
Improves Accuracy of API
</commit_message>
<xml_diff>
--- a/Documentation/Documentation.docx
+++ b/Documentation/Documentation.docx
@@ -6,18 +6,24 @@
       <w:pPr>
         <w:spacing w:before="0" w:beforeAutospacing="0" w:after="0" w:afterAutospacing="0" w:line="240" w:lineRule="auto"/>
         <w:rPr>
-          <w:sz w:val="28"/>
-          <w:szCs w:val="28"/>
-          <w:lang w:val="en-US"/>
-        </w:rPr>
-      </w:pPr>
-      <w:r>
-        <w:rPr>
-          <w:sz w:val="28"/>
-          <w:szCs w:val="28"/>
-          <w:lang w:val="en-US"/>
-        </w:rPr>
-        <w:t xml:space="preserve">-&gt; Tech Stack :- </w:t>
+          <w:b/>
+          <w:bCs/>
+          <w:sz w:val="28"/>
+          <w:szCs w:val="28"/>
+          <w:u w:val="single"/>
+          <w:lang w:val="en-US"/>
+        </w:rPr>
+      </w:pPr>
+      <w:r>
+        <w:rPr>
+          <w:b/>
+          <w:bCs/>
+          <w:sz w:val="28"/>
+          <w:szCs w:val="28"/>
+          <w:u w:val="single"/>
+          <w:lang w:val="en-US"/>
+        </w:rPr>
+        <w:t xml:space="preserve">Tech Stack :- </w:t>
       </w:r>
     </w:p>
     <w:p>
@@ -40,8 +46,18 @@
           <w:szCs w:val="28"/>
           <w:lang w:val="en-US"/>
         </w:rPr>
-        <w:t>Resume Builder UI :- HTML, CSS, JavaScript, Bootstrap, JQuery</w:t>
-      </w:r>
+        <w:t xml:space="preserve">Resume Builder UI :- HTML, CSS, JavaScript, Bootstrap, </w:t>
+      </w:r>
+      <w:proofErr w:type="spellStart"/>
+      <w:r>
+        <w:rPr>
+          <w:sz w:val="28"/>
+          <w:szCs w:val="28"/>
+          <w:lang w:val="en-US"/>
+        </w:rPr>
+        <w:t>JQuery</w:t>
+      </w:r>
+      <w:proofErr w:type="spellEnd"/>
     </w:p>
     <w:p>
       <w:pPr>
@@ -65,6 +81,32 @@
         </w:rPr>
         <w:t>Resume Builder API :- Node JS, Express JS</w:t>
       </w:r>
+      <w:r>
+        <w:rPr>
+          <w:sz w:val="28"/>
+          <w:szCs w:val="28"/>
+          <w:lang w:val="en-US"/>
+        </w:rPr>
+        <w:t xml:space="preserve">, </w:t>
+      </w:r>
+      <w:proofErr w:type="spellStart"/>
+      <w:r>
+        <w:rPr>
+          <w:sz w:val="28"/>
+          <w:szCs w:val="28"/>
+          <w:lang w:val="en-US"/>
+        </w:rPr>
+        <w:t>npm</w:t>
+      </w:r>
+      <w:proofErr w:type="spellEnd"/>
+      <w:r>
+        <w:rPr>
+          <w:sz w:val="28"/>
+          <w:szCs w:val="28"/>
+          <w:lang w:val="en-US"/>
+        </w:rPr>
+        <w:t xml:space="preserve"> packages</w:t>
+      </w:r>
     </w:p>
     <w:p>
       <w:pPr>
@@ -97,7 +139,29 @@
           <w:u w:val="single"/>
           <w:lang w:val="en-US"/>
         </w:rPr>
-        <w:t>APPROACH:-</w:t>
+        <w:t xml:space="preserve">BASIC </w:t>
+      </w:r>
+      <w:r>
+        <w:rPr>
+          <w:b/>
+          <w:bCs/>
+          <w:sz w:val="40"/>
+          <w:szCs w:val="40"/>
+          <w:u w:val="single"/>
+          <w:lang w:val="en-US"/>
+        </w:rPr>
+        <w:t>WORKFLOW</w:t>
+      </w:r>
+      <w:r>
+        <w:rPr>
+          <w:b/>
+          <w:bCs/>
+          <w:sz w:val="40"/>
+          <w:szCs w:val="40"/>
+          <w:u w:val="single"/>
+          <w:lang w:val="en-US"/>
+        </w:rPr>
+        <w:t>:-</w:t>
       </w:r>
     </w:p>
     <w:p>
@@ -120,8 +184,96 @@
           <w:szCs w:val="28"/>
           <w:lang w:val="en-US"/>
         </w:rPr>
-        <w:t>The PDFs are converted to JSON Object using Extract API and Parsed to JS Object from which different fields are filtered.</w:t>
-      </w:r>
+        <w:t xml:space="preserve">The </w:t>
+      </w:r>
+      <w:r>
+        <w:rPr>
+          <w:b/>
+          <w:bCs/>
+          <w:sz w:val="28"/>
+          <w:szCs w:val="28"/>
+          <w:lang w:val="en-US"/>
+        </w:rPr>
+        <w:t>app.js</w:t>
+      </w:r>
+      <w:r>
+        <w:rPr>
+          <w:sz w:val="28"/>
+          <w:szCs w:val="28"/>
+          <w:lang w:val="en-US"/>
+        </w:rPr>
+        <w:t xml:space="preserve"> is the main file from where execution begins. It creates an </w:t>
+      </w:r>
+      <w:r>
+        <w:rPr>
+          <w:b/>
+          <w:bCs/>
+          <w:sz w:val="28"/>
+          <w:szCs w:val="28"/>
+          <w:lang w:val="en-US"/>
+        </w:rPr>
+        <w:t>express application</w:t>
+      </w:r>
+      <w:r>
+        <w:rPr>
+          <w:sz w:val="28"/>
+          <w:szCs w:val="28"/>
+          <w:lang w:val="en-US"/>
+        </w:rPr>
+        <w:t xml:space="preserve"> and listens on port 8080.</w:t>
+      </w:r>
+      <w:r>
+        <w:rPr>
+          <w:sz w:val="28"/>
+          <w:szCs w:val="28"/>
+          <w:lang w:val="en-US"/>
+        </w:rPr>
+        <w:t xml:space="preserve"> Also, </w:t>
+      </w:r>
+      <w:r>
+        <w:rPr>
+          <w:sz w:val="28"/>
+          <w:szCs w:val="28"/>
+          <w:lang w:val="en-US"/>
+        </w:rPr>
+        <w:t>the</w:t>
+      </w:r>
+      <w:r>
+        <w:rPr>
+          <w:sz w:val="28"/>
+          <w:szCs w:val="28"/>
+          <w:lang w:val="en-US"/>
+        </w:rPr>
+        <w:t xml:space="preserve"> </w:t>
+      </w:r>
+      <w:r>
+        <w:rPr>
+          <w:sz w:val="28"/>
+          <w:szCs w:val="28"/>
+          <w:lang w:val="en-US"/>
+        </w:rPr>
+        <w:t>required</w:t>
+      </w:r>
+      <w:r>
+        <w:rPr>
+          <w:sz w:val="28"/>
+          <w:szCs w:val="28"/>
+          <w:lang w:val="en-US"/>
+        </w:rPr>
+        <w:t xml:space="preserve"> setup for the Document Generation SDK is done at the same time.</w:t>
+      </w:r>
+    </w:p>
+    <w:p>
+      <w:pPr>
+        <w:pStyle w:val="ListParagraph"/>
+        <w:spacing w:before="0" w:beforeAutospacing="0" w:after="0" w:afterAutospacing="0" w:line="240" w:lineRule="auto"/>
+        <w:ind w:left="360"/>
+        <w:rPr>
+          <w:sz w:val="28"/>
+          <w:szCs w:val="28"/>
+          <w:lang w:val="en-US"/>
+        </w:rPr>
+      </w:pPr>
     </w:p>
     <w:p>
       <w:pPr>
@@ -143,48 +295,126 @@
           <w:szCs w:val="28"/>
           <w:lang w:val="en-US"/>
         </w:rPr>
-        <w:t>The PDFs Given in Test Dataset have a fixed Format.</w:t>
-      </w:r>
-      <w:r>
-        <w:rPr>
-          <w:sz w:val="28"/>
-          <w:szCs w:val="28"/>
-          <w:lang w:val="en-US"/>
-        </w:rPr>
-        <w:t xml:space="preserve"> </w:t>
-      </w:r>
-      <w:r>
-        <w:rPr>
-          <w:sz w:val="28"/>
-          <w:szCs w:val="28"/>
-          <w:lang w:val="en-US"/>
-        </w:rPr>
-        <w:t>The Alignment from left margin is fixed for every Text element. Also</w:t>
-      </w:r>
-      <w:r>
-        <w:rPr>
-          <w:sz w:val="28"/>
-          <w:szCs w:val="28"/>
-          <w:lang w:val="en-US"/>
-        </w:rPr>
-        <w:t>,</w:t>
-      </w:r>
-      <w:r>
-        <w:rPr>
-          <w:sz w:val="28"/>
-          <w:szCs w:val="28"/>
-          <w:lang w:val="en-US"/>
-        </w:rPr>
-        <w:t xml:space="preserve"> most of the elements are extracted in the same order everytime</w:t>
-      </w:r>
-      <w:r>
-        <w:rPr>
+        <w:t xml:space="preserve">If the application receives a </w:t>
+      </w:r>
+      <w:r>
+        <w:rPr>
+          <w:b/>
+          <w:bCs/>
+          <w:sz w:val="28"/>
+          <w:szCs w:val="28"/>
+          <w:lang w:val="en-US"/>
+        </w:rPr>
+        <w:t>GET Request at ‘/’ endpoint</w:t>
+      </w:r>
+      <w:r>
+        <w:rPr>
+          <w:sz w:val="28"/>
+          <w:szCs w:val="28"/>
+          <w:lang w:val="en-US"/>
+        </w:rPr>
+        <w:t xml:space="preserve">, </w:t>
+      </w:r>
+      <w:r>
+        <w:rPr>
+          <w:sz w:val="28"/>
+          <w:szCs w:val="28"/>
+          <w:lang w:val="en-US"/>
+        </w:rPr>
+        <w:t>it</w:t>
+      </w:r>
+      <w:r>
+        <w:rPr>
+          <w:sz w:val="28"/>
+          <w:szCs w:val="28"/>
+          <w:lang w:val="en-US"/>
+        </w:rPr>
+        <w:t xml:space="preserve"> sends the </w:t>
+      </w:r>
+      <w:r>
+        <w:rPr>
+          <w:b/>
+          <w:bCs/>
+          <w:sz w:val="28"/>
+          <w:szCs w:val="28"/>
+          <w:lang w:val="en-US"/>
+        </w:rPr>
+        <w:t>Index.html</w:t>
+      </w:r>
+      <w:r>
+        <w:rPr>
+          <w:sz w:val="28"/>
+          <w:szCs w:val="28"/>
+          <w:lang w:val="en-US"/>
+        </w:rPr>
+        <w:t xml:space="preserve"> file to load the </w:t>
+      </w:r>
+      <w:r>
+        <w:rPr>
+          <w:b/>
+          <w:bCs/>
+          <w:sz w:val="28"/>
+          <w:szCs w:val="28"/>
+          <w:lang w:val="en-US"/>
+        </w:rPr>
+        <w:t>RESUME BUILDER UI</w:t>
+      </w:r>
+      <w:r>
+        <w:rPr>
+          <w:b/>
+          <w:bCs/>
           <w:sz w:val="28"/>
           <w:szCs w:val="28"/>
           <w:lang w:val="en-US"/>
         </w:rPr>
         <w:t>.</w:t>
       </w:r>
+    </w:p>
+    <w:p>
+      <w:pPr>
+        <w:pStyle w:val="ListParagraph"/>
+        <w:spacing w:before="0" w:beforeAutospacing="0" w:after="0" w:afterAutospacing="0" w:line="240" w:lineRule="auto"/>
+        <w:ind w:left="360"/>
+        <w:rPr>
+          <w:sz w:val="28"/>
+          <w:szCs w:val="28"/>
+          <w:lang w:val="en-US"/>
+        </w:rPr>
+      </w:pPr>
+      <w:r>
+        <w:rPr>
+          <w:sz w:val="28"/>
+          <w:szCs w:val="28"/>
+          <w:lang w:val="en-US"/>
+        </w:rPr>
+        <w:t xml:space="preserve">The UI follows </w:t>
+      </w:r>
+      <w:r>
+        <w:rPr>
+          <w:sz w:val="28"/>
+          <w:szCs w:val="28"/>
+          <w:lang w:val="en-US"/>
+        </w:rPr>
+        <w:t>Client-Side</w:t>
+      </w:r>
+      <w:r>
+        <w:rPr>
+          <w:sz w:val="28"/>
+          <w:szCs w:val="28"/>
+          <w:lang w:val="en-US"/>
+        </w:rPr>
+        <w:t xml:space="preserve"> Rendering to Provide Smooth User Experience.</w:t>
+      </w:r>
+    </w:p>
+    <w:p>
+      <w:pPr>
+        <w:spacing w:before="0" w:beforeAutospacing="0" w:after="0" w:afterAutospacing="0" w:line="240" w:lineRule="auto"/>
+        <w:rPr>
+          <w:sz w:val="28"/>
+          <w:szCs w:val="28"/>
+          <w:lang w:val="en-US"/>
+        </w:rPr>
+      </w:pPr>
     </w:p>
     <w:p>
       <w:pPr>
@@ -206,47 +436,71 @@
           <w:szCs w:val="28"/>
           <w:lang w:val="en-US"/>
         </w:rPr>
-        <w:t xml:space="preserve">So, </w:t>
-      </w:r>
-      <w:r>
-        <w:rPr>
-          <w:sz w:val="28"/>
-          <w:szCs w:val="28"/>
-          <w:lang w:val="en-US"/>
-        </w:rPr>
-        <w:t>f</w:t>
-      </w:r>
-      <w:r>
-        <w:rPr>
-          <w:sz w:val="28"/>
-          <w:szCs w:val="28"/>
-          <w:lang w:val="en-US"/>
-        </w:rPr>
-        <w:t xml:space="preserve">or the elements that are easily and accurately detected by the Extract API, </w:t>
-      </w:r>
-      <w:r>
-        <w:rPr>
-          <w:sz w:val="28"/>
-          <w:szCs w:val="28"/>
-          <w:lang w:val="en-US"/>
-        </w:rPr>
-        <w:t>t</w:t>
-      </w:r>
-      <w:r>
-        <w:rPr>
-          <w:sz w:val="28"/>
-          <w:szCs w:val="28"/>
-          <w:lang w:val="en-US"/>
-        </w:rPr>
-        <w:t>he code just iterates over the parsed Object and keeps on separating the respective fields as they appear in it.</w:t>
-      </w:r>
-      <w:r>
-        <w:rPr>
-          <w:sz w:val="28"/>
-          <w:szCs w:val="28"/>
-          <w:lang w:val="en-US"/>
-        </w:rPr>
-        <w:t xml:space="preserve"> Fields Like Company Name, Company Address, Company Description, Invoice No, Invoice Issue Date, Item Details are Filtered in this way.</w:t>
+        <w:t xml:space="preserve">On receiving </w:t>
+      </w:r>
+      <w:r>
+        <w:rPr>
+          <w:b/>
+          <w:bCs/>
+          <w:sz w:val="28"/>
+          <w:szCs w:val="28"/>
+          <w:lang w:val="en-US"/>
+        </w:rPr>
+        <w:t>POST Request at ‘/resume’ endpoint</w:t>
+      </w:r>
+      <w:r>
+        <w:rPr>
+          <w:sz w:val="28"/>
+          <w:szCs w:val="28"/>
+          <w:lang w:val="en-US"/>
+        </w:rPr>
+        <w:t xml:space="preserve">, </w:t>
+      </w:r>
+      <w:r>
+        <w:rPr>
+          <w:sz w:val="28"/>
+          <w:szCs w:val="28"/>
+          <w:lang w:val="en-US"/>
+        </w:rPr>
+        <w:t>the application calls the</w:t>
+      </w:r>
+    </w:p>
+    <w:p>
+      <w:pPr>
+        <w:pStyle w:val="ListParagraph"/>
+        <w:spacing w:before="0" w:beforeAutospacing="0" w:after="0" w:afterAutospacing="0" w:line="240" w:lineRule="auto"/>
+        <w:ind w:left="360"/>
+        <w:rPr>
+          <w:sz w:val="28"/>
+          <w:szCs w:val="28"/>
+          <w:lang w:val="en-US"/>
+        </w:rPr>
+      </w:pPr>
+      <w:r>
+        <w:rPr>
+          <w:b/>
+          <w:bCs/>
+          <w:sz w:val="28"/>
+          <w:szCs w:val="28"/>
+          <w:lang w:val="en-US"/>
+        </w:rPr>
+        <w:t xml:space="preserve">createResume </w:t>
+      </w:r>
+      <w:r>
+        <w:rPr>
+          <w:sz w:val="28"/>
+          <w:szCs w:val="28"/>
+          <w:lang w:val="en-US"/>
+        </w:rPr>
+        <w:t>Middleware</w:t>
+      </w:r>
+      <w:r>
+        <w:rPr>
+          <w:sz w:val="28"/>
+          <w:szCs w:val="28"/>
+          <w:lang w:val="en-US"/>
+        </w:rPr>
+        <w:t xml:space="preserve"> Function.</w:t>
       </w:r>
     </w:p>
     <w:p>
@@ -269,79 +523,73 @@
           <w:szCs w:val="28"/>
           <w:lang w:val="en-US"/>
         </w:rPr>
-        <w:t xml:space="preserve">For Rest of the elements, </w:t>
-      </w:r>
-      <w:r>
-        <w:rPr>
-          <w:sz w:val="28"/>
-          <w:szCs w:val="28"/>
-          <w:lang w:val="en-US"/>
-        </w:rPr>
-        <w:t>t</w:t>
-      </w:r>
-      <w:r>
-        <w:rPr>
-          <w:sz w:val="28"/>
-          <w:szCs w:val="28"/>
-          <w:lang w:val="en-US"/>
-        </w:rPr>
-        <w:t xml:space="preserve">hat are </w:t>
-      </w:r>
-      <w:r>
-        <w:rPr>
-          <w:sz w:val="28"/>
-          <w:szCs w:val="28"/>
-          <w:lang w:val="en-US"/>
-        </w:rPr>
-        <w:t xml:space="preserve">sometimes </w:t>
-      </w:r>
-      <w:r>
-        <w:rPr>
-          <w:sz w:val="28"/>
-          <w:szCs w:val="28"/>
-          <w:lang w:val="en-US"/>
-        </w:rPr>
-        <w:t xml:space="preserve">not detected </w:t>
-      </w:r>
-      <w:r>
-        <w:rPr>
-          <w:sz w:val="28"/>
-          <w:szCs w:val="28"/>
-          <w:lang w:val="en-US"/>
-        </w:rPr>
-        <w:t xml:space="preserve">distinctly and </w:t>
-      </w:r>
-      <w:r>
-        <w:rPr>
-          <w:sz w:val="28"/>
-          <w:szCs w:val="28"/>
-          <w:lang w:val="en-US"/>
-        </w:rPr>
-        <w:t>properly, The code traverses the parsed Object and based on the left Bound, group</w:t>
-      </w:r>
-      <w:r>
-        <w:rPr>
-          <w:sz w:val="28"/>
-          <w:szCs w:val="28"/>
-          <w:lang w:val="en-US"/>
-        </w:rPr>
-        <w:t>s</w:t>
-      </w:r>
-      <w:r>
-        <w:rPr>
-          <w:sz w:val="28"/>
-          <w:szCs w:val="28"/>
-          <w:lang w:val="en-US"/>
-        </w:rPr>
-        <w:t xml:space="preserve"> the </w:t>
-      </w:r>
-      <w:r>
-        <w:rPr>
-          <w:sz w:val="28"/>
-          <w:szCs w:val="28"/>
-          <w:lang w:val="en-US"/>
-        </w:rPr>
-        <w:t>Text Elements. Then separate respective fields from these groups of data created.</w:t>
+        <w:t xml:space="preserve">This function first </w:t>
+      </w:r>
+      <w:r>
+        <w:rPr>
+          <w:b/>
+          <w:bCs/>
+          <w:sz w:val="28"/>
+          <w:szCs w:val="28"/>
+          <w:lang w:val="en-US"/>
+        </w:rPr>
+        <w:t>verifies the Request Object</w:t>
+      </w:r>
+      <w:r>
+        <w:rPr>
+          <w:sz w:val="28"/>
+          <w:szCs w:val="28"/>
+          <w:lang w:val="en-US"/>
+        </w:rPr>
+        <w:t xml:space="preserve"> if it follows the expected </w:t>
+      </w:r>
+      <w:r>
+        <w:rPr>
+          <w:sz w:val="28"/>
+          <w:szCs w:val="28"/>
+          <w:lang w:val="en-US"/>
+        </w:rPr>
+        <w:t>format</w:t>
+      </w:r>
+      <w:r>
+        <w:rPr>
+          <w:sz w:val="28"/>
+          <w:szCs w:val="28"/>
+          <w:lang w:val="en-US"/>
+        </w:rPr>
+        <w:t xml:space="preserve"> and all fields and subfields are present, </w:t>
+      </w:r>
+      <w:r>
+        <w:rPr>
+          <w:sz w:val="28"/>
+          <w:szCs w:val="28"/>
+          <w:lang w:val="en-US"/>
+        </w:rPr>
+        <w:t>their</w:t>
+      </w:r>
+      <w:r>
+        <w:rPr>
+          <w:sz w:val="28"/>
+          <w:szCs w:val="28"/>
+          <w:lang w:val="en-US"/>
+        </w:rPr>
+        <w:t xml:space="preserve"> type is correct, they are </w:t>
+      </w:r>
+      <w:r>
+        <w:rPr>
+          <w:sz w:val="28"/>
+          <w:szCs w:val="28"/>
+          <w:lang w:val="en-US"/>
+        </w:rPr>
+        <w:t>non-empty</w:t>
+      </w:r>
+      <w:r>
+        <w:rPr>
+          <w:sz w:val="28"/>
+          <w:szCs w:val="28"/>
+          <w:lang w:val="en-US"/>
+        </w:rPr>
+        <w:t xml:space="preserve"> and if there are no extra fields present.</w:t>
       </w:r>
     </w:p>
     <w:p>
@@ -364,56 +612,143 @@
           <w:szCs w:val="28"/>
           <w:lang w:val="en-US"/>
         </w:rPr>
-        <w:t xml:space="preserve">Sometimes, </w:t>
-      </w:r>
-      <w:r>
-        <w:rPr>
-          <w:sz w:val="28"/>
-          <w:szCs w:val="28"/>
-          <w:lang w:val="en-US"/>
-        </w:rPr>
-        <w:t>elements close to each other and similar in style are being extracted as a group.</w:t>
-      </w:r>
-      <w:r>
-        <w:rPr>
-          <w:sz w:val="28"/>
-          <w:szCs w:val="28"/>
-          <w:lang w:val="en-US"/>
-        </w:rPr>
-        <w:t xml:space="preserve"> So, </w:t>
-      </w:r>
-      <w:r>
-        <w:rPr>
-          <w:sz w:val="28"/>
-          <w:szCs w:val="28"/>
-          <w:lang w:val="en-US"/>
-        </w:rPr>
-        <w:t>t</w:t>
-      </w:r>
-      <w:r>
-        <w:rPr>
-          <w:sz w:val="28"/>
-          <w:szCs w:val="28"/>
-          <w:lang w:val="en-US"/>
-        </w:rPr>
-        <w:t xml:space="preserve">o avoid mistakes in filtering the fields, All the Elements close to each other are grouped as a string/array and then the individual fields are </w:t>
-      </w:r>
-      <w:r>
-        <w:rPr>
-          <w:sz w:val="28"/>
-          <w:szCs w:val="28"/>
-          <w:lang w:val="en-US"/>
-        </w:rPr>
-        <w:t>separated</w:t>
-      </w:r>
-      <w:r>
-        <w:rPr>
-          <w:sz w:val="28"/>
-          <w:szCs w:val="28"/>
-          <w:lang w:val="en-US"/>
-        </w:rPr>
-        <w:t xml:space="preserve"> from it.</w:t>
-      </w:r>
+        <w:t xml:space="preserve">It then </w:t>
+      </w:r>
+      <w:r>
+        <w:rPr>
+          <w:sz w:val="28"/>
+          <w:szCs w:val="28"/>
+          <w:lang w:val="en-US"/>
+        </w:rPr>
+        <w:t xml:space="preserve">extracts all the fields data and </w:t>
+      </w:r>
+      <w:r>
+        <w:rPr>
+          <w:b/>
+          <w:bCs/>
+          <w:sz w:val="28"/>
+          <w:szCs w:val="28"/>
+          <w:lang w:val="en-US"/>
+        </w:rPr>
+        <w:t>creates a valid JSON Object</w:t>
+      </w:r>
+      <w:r>
+        <w:rPr>
+          <w:sz w:val="28"/>
+          <w:szCs w:val="28"/>
+          <w:lang w:val="en-US"/>
+        </w:rPr>
+        <w:t xml:space="preserve"> to send to the Document Generation API.</w:t>
+      </w:r>
+    </w:p>
+    <w:p>
+      <w:pPr>
+        <w:pStyle w:val="ListParagraph"/>
+        <w:spacing w:before="0" w:beforeAutospacing="0" w:after="0" w:afterAutospacing="0" w:line="240" w:lineRule="auto"/>
+        <w:ind w:left="360"/>
+        <w:rPr>
+          <w:sz w:val="28"/>
+          <w:szCs w:val="28"/>
+          <w:lang w:val="en-US"/>
+        </w:rPr>
+      </w:pPr>
+      <w:r>
+        <w:rPr>
+          <w:sz w:val="28"/>
+          <w:szCs w:val="28"/>
+          <w:lang w:val="en-US"/>
+        </w:rPr>
+        <w:t>After successful verification and extraction, the Document Merge Operation is instantized and executed.</w:t>
+      </w:r>
+      <w:r>
+        <w:rPr>
+          <w:sz w:val="28"/>
+          <w:szCs w:val="28"/>
+          <w:lang w:val="en-US"/>
+        </w:rPr>
+        <w:t xml:space="preserve"> On receiving a success Response, the PDF file is sent in the response.</w:t>
+      </w:r>
+    </w:p>
+    <w:p>
+      <w:pPr>
+        <w:pStyle w:val="ListParagraph"/>
+        <w:spacing w:before="0" w:beforeAutospacing="0" w:after="0" w:afterAutospacing="0" w:line="240" w:lineRule="auto"/>
+        <w:ind w:left="360"/>
+        <w:rPr>
+          <w:sz w:val="28"/>
+          <w:szCs w:val="28"/>
+          <w:lang w:val="en-US"/>
+        </w:rPr>
+      </w:pPr>
+    </w:p>
+    <w:p>
+      <w:pPr>
+        <w:pStyle w:val="ListParagraph"/>
+        <w:numPr>
+          <w:ilvl w:val="0"/>
+          <w:numId w:val="3"/>
+        </w:numPr>
+        <w:spacing w:before="0" w:beforeAutospacing="0" w:after="0" w:afterAutospacing="0" w:line="240" w:lineRule="auto"/>
+        <w:rPr>
+          <w:sz w:val="28"/>
+          <w:szCs w:val="28"/>
+          <w:lang w:val="en-US"/>
+        </w:rPr>
+      </w:pPr>
+      <w:r>
+        <w:rPr>
+          <w:sz w:val="28"/>
+          <w:szCs w:val="28"/>
+          <w:lang w:val="en-US"/>
+        </w:rPr>
+        <w:t xml:space="preserve">Throughout the process, If the Application </w:t>
+      </w:r>
+      <w:r>
+        <w:rPr>
+          <w:sz w:val="28"/>
+          <w:szCs w:val="28"/>
+          <w:lang w:val="en-US"/>
+        </w:rPr>
+        <w:t>encounters any error</w:t>
+      </w:r>
+      <w:r>
+        <w:rPr>
+          <w:sz w:val="28"/>
+          <w:szCs w:val="28"/>
+          <w:lang w:val="en-US"/>
+        </w:rPr>
+        <w:t xml:space="preserve"> or finds an invalid request object, </w:t>
+      </w:r>
+      <w:proofErr w:type="gramStart"/>
+      <w:r>
+        <w:rPr>
+          <w:sz w:val="28"/>
+          <w:szCs w:val="28"/>
+          <w:lang w:val="en-US"/>
+        </w:rPr>
+        <w:t>It</w:t>
+      </w:r>
+      <w:proofErr w:type="gramEnd"/>
+      <w:r>
+        <w:rPr>
+          <w:sz w:val="28"/>
+          <w:szCs w:val="28"/>
+          <w:lang w:val="en-US"/>
+        </w:rPr>
+        <w:t xml:space="preserve"> sends an error message in response.</w:t>
+      </w:r>
+    </w:p>
+    <w:p>
+      <w:pPr>
+        <w:pStyle w:val="ListParagraph"/>
+        <w:spacing w:before="0" w:beforeAutospacing="0" w:after="0" w:afterAutospacing="0" w:line="240" w:lineRule="auto"/>
+        <w:ind w:left="360"/>
+        <w:rPr>
+          <w:sz w:val="28"/>
+          <w:szCs w:val="28"/>
+          <w:lang w:val="en-US"/>
+        </w:rPr>
+      </w:pPr>
     </w:p>
     <w:p>
       <w:pPr>
@@ -446,7 +781,51 @@
           <w:u w:val="single"/>
           <w:lang w:val="en-US"/>
         </w:rPr>
-        <w:t>CODE BREAKDOWN AND WORKFLOW:-</w:t>
+        <w:t>MAJOR COMPONENTS</w:t>
+      </w:r>
+      <w:r>
+        <w:rPr>
+          <w:b/>
+          <w:bCs/>
+          <w:sz w:val="40"/>
+          <w:szCs w:val="40"/>
+          <w:u w:val="single"/>
+          <w:lang w:val="en-US"/>
+        </w:rPr>
+        <w:t xml:space="preserve"> </w:t>
+      </w:r>
+      <w:r>
+        <w:rPr>
+          <w:b/>
+          <w:bCs/>
+          <w:sz w:val="40"/>
+          <w:szCs w:val="40"/>
+          <w:u w:val="single"/>
+          <w:lang w:val="en-US"/>
+        </w:rPr>
+        <w:t xml:space="preserve">and their </w:t>
+      </w:r>
+      <w:r>
+        <w:rPr>
+          <w:b/>
+          <w:bCs/>
+          <w:sz w:val="40"/>
+          <w:szCs w:val="40"/>
+          <w:u w:val="single"/>
+          <w:lang w:val="en-US"/>
+        </w:rPr>
+        <w:t>FUNCTIONALITIES</w:t>
+      </w:r>
+      <w:r>
+        <w:rPr>
+          <w:b/>
+          <w:bCs/>
+          <w:sz w:val="40"/>
+          <w:szCs w:val="40"/>
+          <w:u w:val="single"/>
+          <w:lang w:val="en-US"/>
+        </w:rPr>
+        <w:t>:-</w:t>
       </w:r>
     </w:p>
     <w:p>
@@ -499,16 +878,60 @@
           <w:szCs w:val="28"/>
           <w:lang w:val="en-US"/>
         </w:rPr>
-        <w:t xml:space="preserve"> It first sets up the SDK using the crede</w:t>
-      </w:r>
-      <w:r>
-        <w:rPr>
-          <w:sz w:val="28"/>
-          <w:szCs w:val="28"/>
-          <w:lang w:val="en-US"/>
-        </w:rPr>
-        <w:t>ntials and then traverses each PDF. For Every PDF, It sends the request to Extract API and then stores the result in an array. Once all the PDFs are extracted, the filtering of fields starts.</w:t>
-      </w:r>
+        <w:t xml:space="preserve"> </w:t>
+      </w:r>
+      <w:r>
+        <w:rPr>
+          <w:sz w:val="28"/>
+          <w:szCs w:val="28"/>
+          <w:lang w:val="en-US"/>
+        </w:rPr>
+        <w:t xml:space="preserve">It creates an express application, </w:t>
+      </w:r>
+      <w:proofErr w:type="gramStart"/>
+      <w:r>
+        <w:rPr>
+          <w:sz w:val="28"/>
+          <w:szCs w:val="28"/>
+          <w:lang w:val="en-US"/>
+        </w:rPr>
+        <w:t>listen</w:t>
+      </w:r>
+      <w:proofErr w:type="gramEnd"/>
+      <w:r>
+        <w:rPr>
+          <w:sz w:val="28"/>
+          <w:szCs w:val="28"/>
+          <w:lang w:val="en-US"/>
+        </w:rPr>
+        <w:t xml:space="preserve"> and serves the requests, </w:t>
+      </w:r>
+      <w:r>
+        <w:rPr>
+          <w:sz w:val="28"/>
+          <w:szCs w:val="28"/>
+          <w:lang w:val="en-US"/>
+        </w:rPr>
+        <w:t>imports all the necessary modules which sets up the SDK.</w:t>
+      </w:r>
+      <w:r>
+        <w:rPr>
+          <w:sz w:val="28"/>
+          <w:szCs w:val="28"/>
+          <w:lang w:val="en-US"/>
+        </w:rPr>
+        <w:t xml:space="preserve"> </w:t>
+      </w:r>
+    </w:p>
+    <w:p>
+      <w:pPr>
+        <w:spacing w:before="0" w:beforeAutospacing="0" w:after="0" w:afterAutospacing="0" w:line="240" w:lineRule="auto"/>
+        <w:rPr>
+          <w:sz w:val="28"/>
+          <w:szCs w:val="28"/>
+          <w:lang w:val="en-US"/>
+        </w:rPr>
+      </w:pPr>
     </w:p>
     <w:p>
       <w:pPr>
@@ -530,19 +953,45 @@
           <w:bCs/>
           <w:sz w:val="28"/>
           <w:szCs w:val="28"/>
-          <w:u w:val="single"/>
-          <w:lang w:val="en-US"/>
-        </w:rPr>
-        <w:t>extractBillDetails.js :-</w:t>
-      </w:r>
-      <w:r>
-        <w:rPr>
-          <w:sz w:val="28"/>
-          <w:szCs w:val="28"/>
-          <w:lang w:val="en-US"/>
-        </w:rPr>
-        <w:t xml:space="preserve"> This Module contains the code for filtering the fields from the object array of all PDFs. It traverses over the respective object of each PDF and first filters out the fields based on the Left Bounds and after that, filters out the fields based on their order in the Object.</w:t>
-      </w:r>
+          <w:lang w:val="en-US"/>
+        </w:rPr>
+        <w:t>Controller :-</w:t>
+      </w:r>
+      <w:r>
+        <w:rPr>
+          <w:sz w:val="28"/>
+          <w:szCs w:val="28"/>
+          <w:lang w:val="en-US"/>
+        </w:rPr>
+        <w:t xml:space="preserve"> This Folder contains the JS Modules.</w:t>
+      </w:r>
+    </w:p>
+    <w:p>
+      <w:pPr>
+        <w:pStyle w:val="ListParagraph"/>
+        <w:numPr>
+          <w:ilvl w:val="1"/>
+          <w:numId w:val="4"/>
+        </w:numPr>
+        <w:spacing w:before="0" w:beforeAutospacing="0" w:after="0" w:afterAutospacing="0" w:line="240" w:lineRule="auto"/>
+        <w:rPr>
+          <w:sz w:val="28"/>
+          <w:szCs w:val="28"/>
+          <w:lang w:val="en-US"/>
+        </w:rPr>
+      </w:pPr>
+    </w:p>
+    <w:p>
+      <w:pPr>
+        <w:pStyle w:val="ListParagraph"/>
+        <w:spacing w:before="0" w:beforeAutospacing="0" w:after="0" w:afterAutospacing="0" w:line="240" w:lineRule="auto"/>
+        <w:ind w:left="360"/>
+        <w:rPr>
+          <w:sz w:val="28"/>
+          <w:szCs w:val="28"/>
+          <w:lang w:val="en-US"/>
+        </w:rPr>
+      </w:pPr>
     </w:p>
     <w:p>
       <w:pPr>
@@ -567,44 +1016,25 @@
           <w:u w:val="single"/>
           <w:lang w:val="en-US"/>
         </w:rPr>
-        <w:t>Create_CSV :-</w:t>
-      </w:r>
-      <w:r>
-        <w:rPr>
-          <w:sz w:val="28"/>
-          <w:szCs w:val="28"/>
-          <w:lang w:val="en-US"/>
-        </w:rPr>
-        <w:t xml:space="preserve"> This folder contains the modules to create the CSV File. The column.js file contains the detail about the columns Title in the CSV File and the create_CSV.js file uses csv-writer node module to set up the csv writer and contains a function to add </w:t>
-      </w:r>
-      <w:r>
-        <w:rPr>
-          <w:sz w:val="28"/>
-          <w:szCs w:val="28"/>
-          <w:lang w:val="en-US"/>
-        </w:rPr>
-        <w:t xml:space="preserve">array of </w:t>
-      </w:r>
-      <w:r>
-        <w:rPr>
-          <w:sz w:val="28"/>
-          <w:szCs w:val="28"/>
-          <w:lang w:val="en-US"/>
-        </w:rPr>
-        <w:t>record in the file.</w:t>
-      </w:r>
-    </w:p>
-    <w:p>
-      <w:pPr>
-        <w:pStyle w:val="ListParagraph"/>
-        <w:spacing w:before="0" w:beforeAutospacing="0" w:after="0" w:afterAutospacing="0" w:line="240" w:lineRule="auto"/>
-        <w:ind w:left="360"/>
-        <w:rPr>
-          <w:sz w:val="28"/>
-          <w:szCs w:val="28"/>
-          <w:lang w:val="en-US"/>
-        </w:rPr>
-      </w:pPr>
+        <w:t>extractBillDetails.js :-</w:t>
+      </w:r>
+      <w:r>
+        <w:rPr>
+          <w:sz w:val="28"/>
+          <w:szCs w:val="28"/>
+          <w:lang w:val="en-US"/>
+        </w:rPr>
+        <w:t xml:space="preserve"> This Module contains the code for filtering the fields from the object array of all PDFs. It traverses over the respective object of </w:t>
+      </w:r>
+      <w:r>
+        <w:rPr>
+          <w:sz w:val="28"/>
+          <w:szCs w:val="28"/>
+          <w:lang w:val="en-US"/>
+        </w:rPr>
+        <w:lastRenderedPageBreak/>
+        <w:t>each PDF and first filters out the fields based on the Left Bounds and after that, filters out the fields based on their order in the Object.</w:t>
+      </w:r>
     </w:p>
     <w:p>
       <w:pPr>
@@ -620,57 +1050,66 @@
           <w:lang w:val="en-US"/>
         </w:rPr>
       </w:pPr>
-      <w:r>
-        <w:rPr>
-          <w:b/>
-          <w:bCs/>
-          <w:sz w:val="28"/>
-          <w:szCs w:val="28"/>
-          <w:lang w:val="en-US"/>
-        </w:rPr>
-        <w:lastRenderedPageBreak/>
-        <w:t>Credentials Folder</w:t>
-      </w:r>
-      <w:r>
-        <w:rPr>
-          <w:sz w:val="28"/>
-          <w:szCs w:val="28"/>
-          <w:lang w:val="en-US"/>
-        </w:rPr>
-        <w:t xml:space="preserve"> contains the SDK credentials files</w:t>
-      </w:r>
-      <w:r>
-        <w:rPr>
-          <w:sz w:val="28"/>
-          <w:szCs w:val="28"/>
-          <w:lang w:val="en-US"/>
-        </w:rPr>
-        <w:t xml:space="preserve">( </w:t>
-      </w:r>
-      <w:r>
-        <w:rPr>
-          <w:sz w:val="28"/>
-          <w:szCs w:val="28"/>
-          <w:lang w:val="en-US"/>
-        </w:rPr>
-        <w:t>credentials.</w:t>
-      </w:r>
-      <w:r>
-        <w:rPr>
-          <w:sz w:val="28"/>
-          <w:szCs w:val="28"/>
-          <w:lang w:val="en-US"/>
-        </w:rPr>
-        <w:t xml:space="preserve">json file and private key) </w:t>
-      </w:r>
-      <w:r>
-        <w:rPr>
-          <w:sz w:val="28"/>
-          <w:szCs w:val="28"/>
-          <w:lang w:val="en-US"/>
-        </w:rPr>
-        <w:t>.</w:t>
-      </w:r>
+      <w:proofErr w:type="spellStart"/>
+      <w:r>
+        <w:rPr>
+          <w:b/>
+          <w:bCs/>
+          <w:sz w:val="28"/>
+          <w:szCs w:val="28"/>
+          <w:u w:val="single"/>
+          <w:lang w:val="en-US"/>
+        </w:rPr>
+        <w:t>Create_CSV</w:t>
+      </w:r>
+      <w:proofErr w:type="spellEnd"/>
+      <w:r>
+        <w:rPr>
+          <w:b/>
+          <w:bCs/>
+          <w:sz w:val="28"/>
+          <w:szCs w:val="28"/>
+          <w:u w:val="single"/>
+          <w:lang w:val="en-US"/>
+        </w:rPr>
+        <w:t xml:space="preserve"> :-</w:t>
+      </w:r>
+      <w:r>
+        <w:rPr>
+          <w:sz w:val="28"/>
+          <w:szCs w:val="28"/>
+          <w:lang w:val="en-US"/>
+        </w:rPr>
+        <w:t xml:space="preserve"> This folder contains the modules to create the CSV File. The column.js file contains the detail about the columns Title in the CSV File and the create_CSV.js file uses csv-writer node module to set up the csv writer and contains a function to add </w:t>
+      </w:r>
+      <w:r>
+        <w:rPr>
+          <w:sz w:val="28"/>
+          <w:szCs w:val="28"/>
+          <w:lang w:val="en-US"/>
+        </w:rPr>
+        <w:t xml:space="preserve">array of </w:t>
+      </w:r>
+      <w:r>
+        <w:rPr>
+          <w:sz w:val="28"/>
+          <w:szCs w:val="28"/>
+          <w:lang w:val="en-US"/>
+        </w:rPr>
+        <w:t>record in the file.</w:t>
+      </w:r>
+    </w:p>
+    <w:p>
+      <w:pPr>
+        <w:pStyle w:val="ListParagraph"/>
+        <w:spacing w:before="0" w:beforeAutospacing="0" w:after="0" w:afterAutospacing="0" w:line="240" w:lineRule="auto"/>
+        <w:ind w:left="360"/>
+        <w:rPr>
+          <w:sz w:val="28"/>
+          <w:szCs w:val="28"/>
+          <w:lang w:val="en-US"/>
+        </w:rPr>
+      </w:pPr>
     </w:p>
     <w:p>
       <w:pPr>
@@ -686,31 +1125,77 @@
           <w:lang w:val="en-US"/>
         </w:rPr>
       </w:pPr>
-      <w:r>
-        <w:rPr>
-          <w:sz w:val="28"/>
-          <w:szCs w:val="28"/>
-          <w:u w:val="single"/>
-          <w:lang w:val="en-US"/>
-        </w:rPr>
-        <w:t>config f</w:t>
-      </w:r>
-      <w:r>
-        <w:rPr>
-          <w:sz w:val="28"/>
-          <w:szCs w:val="28"/>
-          <w:u w:val="single"/>
-          <w:lang w:val="en-US"/>
-        </w:rPr>
-        <w:t>older</w:t>
-      </w:r>
-      <w:r>
-        <w:rPr>
-          <w:sz w:val="28"/>
-          <w:szCs w:val="28"/>
-          <w:lang w:val="en-US"/>
-        </w:rPr>
-        <w:t xml:space="preserve"> is for managing the default SDK logging.</w:t>
+      <w:proofErr w:type="gramStart"/>
+      <w:r>
+        <w:rPr>
+          <w:b/>
+          <w:bCs/>
+          <w:sz w:val="28"/>
+          <w:szCs w:val="28"/>
+          <w:lang w:val="en-US"/>
+        </w:rPr>
+        <w:t>Credentials</w:t>
+      </w:r>
+      <w:proofErr w:type="gramEnd"/>
+      <w:r>
+        <w:rPr>
+          <w:b/>
+          <w:bCs/>
+          <w:sz w:val="28"/>
+          <w:szCs w:val="28"/>
+          <w:lang w:val="en-US"/>
+        </w:rPr>
+        <w:t xml:space="preserve"> Folder</w:t>
+      </w:r>
+      <w:r>
+        <w:rPr>
+          <w:sz w:val="28"/>
+          <w:szCs w:val="28"/>
+          <w:lang w:val="en-US"/>
+        </w:rPr>
+        <w:t xml:space="preserve"> contains the SDK credentials files</w:t>
+      </w:r>
+      <w:r>
+        <w:rPr>
+          <w:sz w:val="28"/>
+          <w:szCs w:val="28"/>
+          <w:lang w:val="en-US"/>
+        </w:rPr>
+        <w:t xml:space="preserve">( </w:t>
+      </w:r>
+      <w:proofErr w:type="spellStart"/>
+      <w:r>
+        <w:rPr>
+          <w:sz w:val="28"/>
+          <w:szCs w:val="28"/>
+          <w:lang w:val="en-US"/>
+        </w:rPr>
+        <w:t>credentials.</w:t>
+      </w:r>
+      <w:r>
+        <w:rPr>
+          <w:sz w:val="28"/>
+          <w:szCs w:val="28"/>
+          <w:lang w:val="en-US"/>
+        </w:rPr>
+        <w:t>json</w:t>
+      </w:r>
+      <w:proofErr w:type="spellEnd"/>
+      <w:r>
+        <w:rPr>
+          <w:sz w:val="28"/>
+          <w:szCs w:val="28"/>
+          <w:lang w:val="en-US"/>
+        </w:rPr>
+        <w:t xml:space="preserve"> file and private key) </w:t>
+      </w:r>
+      <w:r>
+        <w:rPr>
+          <w:sz w:val="28"/>
+          <w:szCs w:val="28"/>
+          <w:lang w:val="en-US"/>
+        </w:rPr>
+        <w:t>.</w:t>
       </w:r>
     </w:p>
     <w:p>
@@ -734,15 +1219,24 @@
           <w:u w:val="single"/>
           <w:lang w:val="en-US"/>
         </w:rPr>
-        <w:t>zip_Files</w:t>
-      </w:r>
-      <w:r>
-        <w:rPr>
-          <w:sz w:val="28"/>
-          <w:szCs w:val="28"/>
-          <w:lang w:val="en-US"/>
-        </w:rPr>
-        <w:t xml:space="preserve"> is for zip files created by the extract API for every PDF.</w:t>
+        <w:t>config f</w:t>
+      </w:r>
+      <w:r>
+        <w:rPr>
+          <w:sz w:val="28"/>
+          <w:szCs w:val="28"/>
+          <w:u w:val="single"/>
+          <w:lang w:val="en-US"/>
+        </w:rPr>
+        <w:t>older</w:t>
+      </w:r>
+      <w:r>
+        <w:rPr>
+          <w:sz w:val="28"/>
+          <w:szCs w:val="28"/>
+          <w:lang w:val="en-US"/>
+        </w:rPr>
+        <w:t xml:space="preserve"> is for managing the default SDK logging.</w:t>
       </w:r>
     </w:p>
     <w:p>
@@ -759,6 +1253,7 @@
           <w:lang w:val="en-US"/>
         </w:rPr>
       </w:pPr>
+      <w:proofErr w:type="spellStart"/>
       <w:r>
         <w:rPr>
           <w:sz w:val="28"/>
@@ -766,47 +1261,16 @@
           <w:u w:val="single"/>
           <w:lang w:val="en-US"/>
         </w:rPr>
-        <w:t>InvoicesData Folder</w:t>
-      </w:r>
-      <w:r>
-        <w:rPr>
-          <w:sz w:val="28"/>
-          <w:szCs w:val="28"/>
-          <w:lang w:val="en-US"/>
-        </w:rPr>
-        <w:t xml:space="preserve"> is the folder </w:t>
-      </w:r>
-      <w:r>
-        <w:rPr>
-          <w:sz w:val="28"/>
-          <w:szCs w:val="28"/>
-          <w:lang w:val="en-US"/>
-        </w:rPr>
-        <w:t>p</w:t>
-      </w:r>
-      <w:r>
-        <w:rPr>
-          <w:sz w:val="28"/>
-          <w:szCs w:val="28"/>
-          <w:lang w:val="en-US"/>
-        </w:rPr>
-        <w:t>rovided in question</w:t>
-      </w:r>
-      <w:r>
-        <w:rPr>
-          <w:sz w:val="28"/>
-          <w:szCs w:val="28"/>
-          <w:lang w:val="en-US"/>
-        </w:rPr>
-        <w:t>.</w:t>
-      </w:r>
-      <w:r>
-        <w:rPr>
-          <w:sz w:val="28"/>
-          <w:szCs w:val="28"/>
-          <w:lang w:val="en-US"/>
-        </w:rPr>
-        <w:t xml:space="preserve"> </w:t>
+        <w:t>zip_Files</w:t>
+      </w:r>
+      <w:proofErr w:type="spellEnd"/>
+      <w:r>
+        <w:rPr>
+          <w:sz w:val="28"/>
+          <w:szCs w:val="28"/>
+          <w:lang w:val="en-US"/>
+        </w:rPr>
+        <w:t xml:space="preserve"> is for zip files created by the extract API for every PDF.</w:t>
       </w:r>
     </w:p>
     <w:p>
@@ -823,15 +1287,102 @@
           <w:lang w:val="en-US"/>
         </w:rPr>
       </w:pPr>
-      <w:r>
-        <w:rPr>
-          <w:b/>
-          <w:bCs/>
-          <w:sz w:val="28"/>
-          <w:szCs w:val="28"/>
-          <w:lang w:val="en-US"/>
-        </w:rPr>
-        <w:t xml:space="preserve">ExtractedData </w:t>
+      <w:proofErr w:type="spellStart"/>
+      <w:r>
+        <w:rPr>
+          <w:sz w:val="28"/>
+          <w:szCs w:val="28"/>
+          <w:u w:val="single"/>
+          <w:lang w:val="en-US"/>
+        </w:rPr>
+        <w:t>InvoicesData</w:t>
+      </w:r>
+      <w:proofErr w:type="spellEnd"/>
+      <w:r>
+        <w:rPr>
+          <w:sz w:val="28"/>
+          <w:szCs w:val="28"/>
+          <w:u w:val="single"/>
+          <w:lang w:val="en-US"/>
+        </w:rPr>
+        <w:t xml:space="preserve"> Folder</w:t>
+      </w:r>
+      <w:r>
+        <w:rPr>
+          <w:sz w:val="28"/>
+          <w:szCs w:val="28"/>
+          <w:lang w:val="en-US"/>
+        </w:rPr>
+        <w:t xml:space="preserve"> is the folder </w:t>
+      </w:r>
+      <w:r>
+        <w:rPr>
+          <w:sz w:val="28"/>
+          <w:szCs w:val="28"/>
+          <w:lang w:val="en-US"/>
+        </w:rPr>
+        <w:t>p</w:t>
+      </w:r>
+      <w:r>
+        <w:rPr>
+          <w:sz w:val="28"/>
+          <w:szCs w:val="28"/>
+          <w:lang w:val="en-US"/>
+        </w:rPr>
+        <w:t>rovided in question</w:t>
+      </w:r>
+      <w:r>
+        <w:rPr>
+          <w:sz w:val="28"/>
+          <w:szCs w:val="28"/>
+          <w:lang w:val="en-US"/>
+        </w:rPr>
+        <w:t>.</w:t>
+      </w:r>
+      <w:r>
+        <w:rPr>
+          <w:sz w:val="28"/>
+          <w:szCs w:val="28"/>
+          <w:lang w:val="en-US"/>
+        </w:rPr>
+        <w:t xml:space="preserve"> </w:t>
+      </w:r>
+    </w:p>
+    <w:p>
+      <w:pPr>
+        <w:pStyle w:val="ListParagraph"/>
+        <w:numPr>
+          <w:ilvl w:val="0"/>
+          <w:numId w:val="4"/>
+        </w:numPr>
+        <w:spacing w:before="0" w:beforeAutospacing="0" w:after="0" w:afterAutospacing="0" w:line="240" w:lineRule="auto"/>
+        <w:rPr>
+          <w:sz w:val="28"/>
+          <w:szCs w:val="28"/>
+          <w:lang w:val="en-US"/>
+        </w:rPr>
+      </w:pPr>
+      <w:proofErr w:type="spellStart"/>
+      <w:r>
+        <w:rPr>
+          <w:b/>
+          <w:bCs/>
+          <w:sz w:val="28"/>
+          <w:szCs w:val="28"/>
+          <w:lang w:val="en-US"/>
+        </w:rPr>
+        <w:t>ExtractedData</w:t>
+      </w:r>
+      <w:proofErr w:type="spellEnd"/>
+      <w:r>
+        <w:rPr>
+          <w:b/>
+          <w:bCs/>
+          <w:sz w:val="28"/>
+          <w:szCs w:val="28"/>
+          <w:lang w:val="en-US"/>
+        </w:rPr>
+        <w:t xml:space="preserve"> </w:t>
       </w:r>
       <w:r>
         <w:rPr>
@@ -903,8 +1454,18 @@
           <w:szCs w:val="28"/>
           <w:lang w:val="en-US"/>
         </w:rPr>
-        <w:t>Make Sure the CSV file is not open anywhere while executing the code, else</w:t>
-      </w:r>
+        <w:t xml:space="preserve">Make Sure the CSV file is not open anywhere while executing the code, </w:t>
+      </w:r>
+      <w:proofErr w:type="gramStart"/>
+      <w:r>
+        <w:rPr>
+          <w:sz w:val="28"/>
+          <w:szCs w:val="28"/>
+          <w:lang w:val="en-US"/>
+        </w:rPr>
+        <w:t>else</w:t>
+      </w:r>
+      <w:proofErr w:type="gramEnd"/>
     </w:p>
     <w:p>
       <w:pPr>
@@ -1051,15 +1612,27 @@
         </w:rPr>
         <w:t xml:space="preserve"> </w:t>
       </w:r>
-      <w:r>
-        <w:rPr>
-          <w:b/>
-          <w:bCs/>
-          <w:sz w:val="28"/>
-          <w:szCs w:val="28"/>
-          <w:lang w:val="en-US"/>
-        </w:rPr>
-        <w:t>npm start</w:t>
+      <w:proofErr w:type="spellStart"/>
+      <w:r>
+        <w:rPr>
+          <w:b/>
+          <w:bCs/>
+          <w:sz w:val="28"/>
+          <w:szCs w:val="28"/>
+          <w:lang w:val="en-US"/>
+        </w:rPr>
+        <w:t>npm</w:t>
+      </w:r>
+      <w:proofErr w:type="spellEnd"/>
+      <w:r>
+        <w:rPr>
+          <w:b/>
+          <w:bCs/>
+          <w:sz w:val="28"/>
+          <w:szCs w:val="28"/>
+          <w:lang w:val="en-US"/>
+        </w:rPr>
+        <w:t xml:space="preserve"> start</w:t>
       </w:r>
       <w:r>
         <w:rPr>
@@ -1219,15 +1792,51 @@
           <w:szCs w:val="28"/>
           <w:lang w:val="en-US"/>
         </w:rPr>
-        <w:t xml:space="preserve"> If Some PDF is not able to be extracted by the API due to any server side issue, time out, etc. The request is sent again</w:t>
-      </w:r>
-      <w:r>
-        <w:rPr>
-          <w:sz w:val="28"/>
-          <w:szCs w:val="28"/>
-          <w:lang w:val="en-US"/>
-        </w:rPr>
-        <w:t xml:space="preserve"> in order to </w:t>
+        <w:t xml:space="preserve"> If Some PDF is not able to be extracted by the API due to any </w:t>
+      </w:r>
+      <w:proofErr w:type="gramStart"/>
+      <w:r>
+        <w:rPr>
+          <w:sz w:val="28"/>
+          <w:szCs w:val="28"/>
+          <w:lang w:val="en-US"/>
+        </w:rPr>
+        <w:t>server side</w:t>
+      </w:r>
+      <w:proofErr w:type="gramEnd"/>
+      <w:r>
+        <w:rPr>
+          <w:sz w:val="28"/>
+          <w:szCs w:val="28"/>
+          <w:lang w:val="en-US"/>
+        </w:rPr>
+        <w:t xml:space="preserve"> issue, time out, etc. The request is sent again</w:t>
+      </w:r>
+      <w:r>
+        <w:rPr>
+          <w:sz w:val="28"/>
+          <w:szCs w:val="28"/>
+          <w:lang w:val="en-US"/>
+        </w:rPr>
+        <w:t xml:space="preserve"> </w:t>
+      </w:r>
+      <w:proofErr w:type="gramStart"/>
+      <w:r>
+        <w:rPr>
+          <w:sz w:val="28"/>
+          <w:szCs w:val="28"/>
+          <w:lang w:val="en-US"/>
+        </w:rPr>
+        <w:t>in order to</w:t>
+      </w:r>
+      <w:proofErr w:type="gramEnd"/>
+      <w:r>
+        <w:rPr>
+          <w:sz w:val="28"/>
+          <w:szCs w:val="28"/>
+          <w:lang w:val="en-US"/>
+        </w:rPr>
+        <w:t xml:space="preserve"> </w:t>
       </w:r>
       <w:r>
         <w:rPr>
@@ -1325,7 +1934,7 @@
   <w:abstractNum w:abstractNumId="0" w15:restartNumberingAfterBreak="0">
     <w:nsid w:val="0BFD20D0"/>
     <w:multiLevelType w:val="hybridMultilevel"/>
-    <w:tmpl w:val="F3DA9EA0"/>
+    <w:tmpl w:val="FC7498B0"/>
     <w:lvl w:ilvl="0" w:tplc="40090001">
       <w:start w:val="1"/>
       <w:numFmt w:val="bullet"/>
@@ -1338,7 +1947,7 @@
         <w:rFonts w:ascii="Symbol" w:hAnsi="Symbol" w:hint="default"/>
       </w:rPr>
     </w:lvl>
-    <w:lvl w:ilvl="1" w:tplc="40090003" w:tentative="1">
+    <w:lvl w:ilvl="1" w:tplc="40090003">
       <w:start w:val="1"/>
       <w:numFmt w:val="bullet"/>
       <w:lvlText w:val="o"/>
@@ -1350,7 +1959,7 @@
         <w:rFonts w:ascii="Courier New" w:hAnsi="Courier New" w:cs="Courier New" w:hint="default"/>
       </w:rPr>
     </w:lvl>
-    <w:lvl w:ilvl="2" w:tplc="40090005" w:tentative="1">
+    <w:lvl w:ilvl="2" w:tplc="40090005">
       <w:start w:val="1"/>
       <w:numFmt w:val="bullet"/>
       <w:lvlText w:val=""/>
@@ -1438,7 +2047,7 @@
   <w:abstractNum w:abstractNumId="1" w15:restartNumberingAfterBreak="0">
     <w:nsid w:val="28AA30C2"/>
     <w:multiLevelType w:val="hybridMultilevel"/>
-    <w:tmpl w:val="51EA0624"/>
+    <w:tmpl w:val="0BCE4E36"/>
     <w:lvl w:ilvl="0" w:tplc="40090001">
       <w:start w:val="1"/>
       <w:numFmt w:val="bullet"/>

</xml_diff>